<commit_message>
Version 2 of the article
</commit_message>
<xml_diff>
--- a/Articles/Part05/Rodney_p5.docx
+++ b/Articles/Part05/Rodney_p5.docx
@@ -494,28 +494,34 @@
       <w:proofErr w:type="spellStart"/>
       <w:r>
         <w:rPr>
-          <w:rFonts w:ascii="Segoe UI" w:hAnsi="Segoe UI" w:cs="Segoe UI"/>
-          <w:color w:val="111111"/>
-          <w:sz w:val="21"/>
-          <w:szCs w:val="21"/>
+          <w:rStyle w:val="Hyperlink"/>
+          <w:rFonts w:ascii="Segoe UI" w:hAnsi="Segoe UI" w:cs="Segoe UI"/>
+          <w:color w:val="800080"/>
+          <w:sz w:val="21"/>
+          <w:szCs w:val="21"/>
+          <w:bdr w:val="none" w:sz="0" w:space="0" w:color="auto" w:frame="1"/>
         </w:rPr>
         <w:fldChar w:fldCharType="begin"/>
       </w:r>
       <w:r>
         <w:rPr>
-          <w:rFonts w:ascii="Segoe UI" w:hAnsi="Segoe UI" w:cs="Segoe UI"/>
-          <w:color w:val="111111"/>
-          <w:sz w:val="21"/>
-          <w:szCs w:val="21"/>
+          <w:rStyle w:val="Hyperlink"/>
+          <w:rFonts w:ascii="Segoe UI" w:hAnsi="Segoe UI" w:cs="Segoe UI"/>
+          <w:color w:val="800080"/>
+          <w:sz w:val="21"/>
+          <w:szCs w:val="21"/>
+          <w:bdr w:val="none" w:sz="0" w:space="0" w:color="auto" w:frame="1"/>
         </w:rPr>
         <w:instrText xml:space="preserve"> HYPERLINK "https://www.thingiverse.com/thing:636967" </w:instrText>
       </w:r>
       <w:r>
         <w:rPr>
-          <w:rFonts w:ascii="Segoe UI" w:hAnsi="Segoe UI" w:cs="Segoe UI"/>
-          <w:color w:val="111111"/>
-          <w:sz w:val="21"/>
-          <w:szCs w:val="21"/>
+          <w:rStyle w:val="Hyperlink"/>
+          <w:rFonts w:ascii="Segoe UI" w:hAnsi="Segoe UI" w:cs="Segoe UI"/>
+          <w:color w:val="800080"/>
+          <w:sz w:val="21"/>
+          <w:szCs w:val="21"/>
+          <w:bdr w:val="none" w:sz="0" w:space="0" w:color="auto" w:frame="1"/>
         </w:rPr>
         <w:fldChar w:fldCharType="separate"/>
       </w:r>
@@ -544,10 +550,12 @@
       </w:r>
       <w:r>
         <w:rPr>
-          <w:rFonts w:ascii="Segoe UI" w:hAnsi="Segoe UI" w:cs="Segoe UI"/>
-          <w:color w:val="111111"/>
-          <w:sz w:val="21"/>
-          <w:szCs w:val="21"/>
+          <w:rStyle w:val="Hyperlink"/>
+          <w:rFonts w:ascii="Segoe UI" w:hAnsi="Segoe UI" w:cs="Segoe UI"/>
+          <w:color w:val="800080"/>
+          <w:sz w:val="21"/>
+          <w:szCs w:val="21"/>
+          <w:bdr w:val="none" w:sz="0" w:space="0" w:color="auto" w:frame="1"/>
         </w:rPr>
         <w:fldChar w:fldCharType="end"/>
       </w:r>
@@ -688,28 +696,34 @@
       <w:proofErr w:type="spellStart"/>
       <w:r>
         <w:rPr>
-          <w:rFonts w:ascii="Segoe UI" w:hAnsi="Segoe UI" w:cs="Segoe UI"/>
-          <w:color w:val="111111"/>
-          <w:sz w:val="21"/>
-          <w:szCs w:val="21"/>
+          <w:rStyle w:val="Hyperlink"/>
+          <w:rFonts w:ascii="Segoe UI" w:hAnsi="Segoe UI" w:cs="Segoe UI"/>
+          <w:color w:val="800080"/>
+          <w:sz w:val="21"/>
+          <w:szCs w:val="21"/>
+          <w:bdr w:val="none" w:sz="0" w:space="0" w:color="auto" w:frame="1"/>
         </w:rPr>
         <w:fldChar w:fldCharType="begin"/>
       </w:r>
       <w:r>
         <w:rPr>
-          <w:rFonts w:ascii="Segoe UI" w:hAnsi="Segoe UI" w:cs="Segoe UI"/>
-          <w:color w:val="111111"/>
-          <w:sz w:val="21"/>
-          <w:szCs w:val="21"/>
+          <w:rStyle w:val="Hyperlink"/>
+          <w:rFonts w:ascii="Segoe UI" w:hAnsi="Segoe UI" w:cs="Segoe UI"/>
+          <w:color w:val="800080"/>
+          <w:sz w:val="21"/>
+          <w:szCs w:val="21"/>
+          <w:bdr w:val="none" w:sz="0" w:space="0" w:color="auto" w:frame="1"/>
         </w:rPr>
         <w:instrText xml:space="preserve"> HYPERLINK "https://www.codeproject.com/Articles/1237052/PiRex-remote-controlled-Raspberry-Pi-based-robot" \o "PiRex – remote controlled Raspberry Pi based robot" </w:instrText>
       </w:r>
       <w:r>
         <w:rPr>
-          <w:rFonts w:ascii="Segoe UI" w:hAnsi="Segoe UI" w:cs="Segoe UI"/>
-          <w:color w:val="111111"/>
-          <w:sz w:val="21"/>
-          <w:szCs w:val="21"/>
+          <w:rStyle w:val="Hyperlink"/>
+          <w:rFonts w:ascii="Segoe UI" w:hAnsi="Segoe UI" w:cs="Segoe UI"/>
+          <w:color w:val="800080"/>
+          <w:sz w:val="21"/>
+          <w:szCs w:val="21"/>
+          <w:bdr w:val="none" w:sz="0" w:space="0" w:color="auto" w:frame="1"/>
         </w:rPr>
         <w:fldChar w:fldCharType="separate"/>
       </w:r>
@@ -738,10 +752,12 @@
       </w:r>
       <w:r>
         <w:rPr>
-          <w:rFonts w:ascii="Segoe UI" w:hAnsi="Segoe UI" w:cs="Segoe UI"/>
-          <w:color w:val="111111"/>
-          <w:sz w:val="21"/>
-          <w:szCs w:val="21"/>
+          <w:rStyle w:val="Hyperlink"/>
+          <w:rFonts w:ascii="Segoe UI" w:hAnsi="Segoe UI" w:cs="Segoe UI"/>
+          <w:color w:val="800080"/>
+          <w:sz w:val="21"/>
+          <w:szCs w:val="21"/>
+          <w:bdr w:val="none" w:sz="0" w:space="0" w:color="auto" w:frame="1"/>
         </w:rPr>
         <w:fldChar w:fldCharType="end"/>
       </w:r>
@@ -757,28 +773,34 @@
       <w:proofErr w:type="spellStart"/>
       <w:r>
         <w:rPr>
-          <w:rFonts w:ascii="Segoe UI" w:hAnsi="Segoe UI" w:cs="Segoe UI"/>
-          <w:color w:val="111111"/>
-          <w:sz w:val="21"/>
-          <w:szCs w:val="21"/>
+          <w:rStyle w:val="Hyperlink"/>
+          <w:rFonts w:ascii="Segoe UI" w:hAnsi="Segoe UI" w:cs="Segoe UI"/>
+          <w:color w:val="800080"/>
+          <w:sz w:val="21"/>
+          <w:szCs w:val="21"/>
+          <w:bdr w:val="none" w:sz="0" w:space="0" w:color="auto" w:frame="1"/>
         </w:rPr>
         <w:fldChar w:fldCharType="begin"/>
       </w:r>
       <w:r>
         <w:rPr>
-          <w:rFonts w:ascii="Segoe UI" w:hAnsi="Segoe UI" w:cs="Segoe UI"/>
-          <w:color w:val="111111"/>
-          <w:sz w:val="21"/>
-          <w:szCs w:val="21"/>
+          <w:rStyle w:val="Hyperlink"/>
+          <w:rFonts w:ascii="Segoe UI" w:hAnsi="Segoe UI" w:cs="Segoe UI"/>
+          <w:color w:val="800080"/>
+          <w:sz w:val="21"/>
+          <w:szCs w:val="21"/>
+          <w:bdr w:val="none" w:sz="0" w:space="0" w:color="auto" w:frame="1"/>
         </w:rPr>
         <w:instrText xml:space="preserve"> HYPERLINK "https://www.piborg.org/motor-control-1135/thunderborg" </w:instrText>
       </w:r>
       <w:r>
         <w:rPr>
-          <w:rFonts w:ascii="Segoe UI" w:hAnsi="Segoe UI" w:cs="Segoe UI"/>
-          <w:color w:val="111111"/>
-          <w:sz w:val="21"/>
-          <w:szCs w:val="21"/>
+          <w:rStyle w:val="Hyperlink"/>
+          <w:rFonts w:ascii="Segoe UI" w:hAnsi="Segoe UI" w:cs="Segoe UI"/>
+          <w:color w:val="800080"/>
+          <w:sz w:val="21"/>
+          <w:szCs w:val="21"/>
+          <w:bdr w:val="none" w:sz="0" w:space="0" w:color="auto" w:frame="1"/>
         </w:rPr>
         <w:fldChar w:fldCharType="separate"/>
       </w:r>
@@ -807,10 +829,12 @@
       </w:r>
       <w:r>
         <w:rPr>
-          <w:rFonts w:ascii="Segoe UI" w:hAnsi="Segoe UI" w:cs="Segoe UI"/>
-          <w:color w:val="111111"/>
-          <w:sz w:val="21"/>
-          <w:szCs w:val="21"/>
+          <w:rStyle w:val="Hyperlink"/>
+          <w:rFonts w:ascii="Segoe UI" w:hAnsi="Segoe UI" w:cs="Segoe UI"/>
+          <w:color w:val="800080"/>
+          <w:sz w:val="21"/>
+          <w:szCs w:val="21"/>
+          <w:bdr w:val="none" w:sz="0" w:space="0" w:color="auto" w:frame="1"/>
         </w:rPr>
         <w:fldChar w:fldCharType="end"/>
       </w:r>
@@ -4038,7 +4062,25 @@
           <w:sz w:val="21"/>
           <w:szCs w:val="21"/>
         </w:rPr>
-        <w:t>the distance, in meters, between the ground and the centre of the main robot base</w:t>
+        <w:t>the distance, in met</w:t>
+      </w:r>
+      <w:r>
+        <w:rPr>
+          <w:rFonts w:ascii="Segoe UI" w:hAnsi="Segoe UI" w:cs="Segoe UI"/>
+          <w:color w:val="111111"/>
+          <w:sz w:val="21"/>
+          <w:szCs w:val="21"/>
+        </w:rPr>
+        <w:t>re</w:t>
+      </w:r>
+      <w:r>
+        <w:rPr>
+          <w:rFonts w:ascii="Segoe UI" w:hAnsi="Segoe UI" w:cs="Segoe UI"/>
+          <w:color w:val="111111"/>
+          <w:sz w:val="21"/>
+          <w:szCs w:val="21"/>
+        </w:rPr>
+        <w:t>s, between the ground and the centre of the main robot base</w:t>
       </w:r>
     </w:p>
     <w:p>
@@ -11109,160 +11151,160 @@
           <w:sz w:val="18"/>
           <w:szCs w:val="18"/>
         </w:rPr>
+        <w:t xml:space="preserve">        self.__</w:t>
+      </w:r>
+      <w:proofErr w:type="spellStart"/>
+      <w:r>
+        <w:rPr>
+          <w:rFonts w:ascii="Consolas" w:hAnsi="Consolas"/>
+          <w:color w:val="000000"/>
+          <w:sz w:val="18"/>
+          <w:szCs w:val="18"/>
+        </w:rPr>
+        <w:t>odom_pub</w:t>
+      </w:r>
+      <w:proofErr w:type="spellEnd"/>
+      <w:r>
+        <w:rPr>
+          <w:rFonts w:ascii="Consolas" w:hAnsi="Consolas"/>
+          <w:color w:val="000000"/>
+          <w:sz w:val="18"/>
+          <w:szCs w:val="18"/>
+        </w:rPr>
+        <w:t xml:space="preserve"> = </w:t>
+      </w:r>
+      <w:proofErr w:type="spellStart"/>
+      <w:proofErr w:type="gramStart"/>
+      <w:r>
+        <w:rPr>
+          <w:rFonts w:ascii="Consolas" w:hAnsi="Consolas"/>
+          <w:color w:val="000000"/>
+          <w:sz w:val="18"/>
+          <w:szCs w:val="18"/>
+        </w:rPr>
+        <w:t>rospy.Publisher</w:t>
+      </w:r>
+      <w:proofErr w:type="spellEnd"/>
+      <w:r>
+        <w:rPr>
+          <w:rFonts w:ascii="Consolas" w:hAnsi="Consolas"/>
+          <w:color w:val="000000"/>
+          <w:sz w:val="18"/>
+          <w:szCs w:val="18"/>
+        </w:rPr>
+        <w:t>(</w:t>
+      </w:r>
+      <w:proofErr w:type="gramEnd"/>
+      <w:r>
+        <w:rPr>
+          <w:rStyle w:val="code-string"/>
+          <w:rFonts w:ascii="Consolas" w:hAnsi="Consolas"/>
+          <w:color w:val="800080"/>
+          <w:sz w:val="18"/>
+          <w:szCs w:val="18"/>
+          <w:bdr w:val="none" w:sz="0" w:space="0" w:color="auto" w:frame="1"/>
+        </w:rPr>
+        <w:t>"</w:t>
+      </w:r>
+      <w:proofErr w:type="spellStart"/>
+      <w:r>
+        <w:rPr>
+          <w:rStyle w:val="code-string"/>
+          <w:rFonts w:ascii="Consolas" w:hAnsi="Consolas"/>
+          <w:color w:val="800080"/>
+          <w:sz w:val="18"/>
+          <w:szCs w:val="18"/>
+          <w:bdr w:val="none" w:sz="0" w:space="0" w:color="auto" w:frame="1"/>
+        </w:rPr>
+        <w:t>raw_odom</w:t>
+      </w:r>
+      <w:proofErr w:type="spellEnd"/>
+      <w:r>
+        <w:rPr>
+          <w:rStyle w:val="code-string"/>
+          <w:rFonts w:ascii="Consolas" w:hAnsi="Consolas"/>
+          <w:color w:val="800080"/>
+          <w:sz w:val="18"/>
+          <w:szCs w:val="18"/>
+          <w:bdr w:val="none" w:sz="0" w:space="0" w:color="auto" w:frame="1"/>
+        </w:rPr>
+        <w:t>"</w:t>
+      </w:r>
+      <w:r>
+        <w:rPr>
+          <w:rFonts w:ascii="Consolas" w:hAnsi="Consolas"/>
+          <w:color w:val="000000"/>
+          <w:sz w:val="18"/>
+          <w:szCs w:val="18"/>
+        </w:rPr>
+        <w:t xml:space="preserve">, </w:t>
+      </w:r>
+      <w:proofErr w:type="spellStart"/>
+      <w:r>
+        <w:rPr>
+          <w:rFonts w:ascii="Consolas" w:hAnsi="Consolas"/>
+          <w:color w:val="000000"/>
+          <w:sz w:val="18"/>
+          <w:szCs w:val="18"/>
+        </w:rPr>
+        <w:t>Odometry</w:t>
+      </w:r>
+      <w:proofErr w:type="spellEnd"/>
+      <w:r>
+        <w:rPr>
+          <w:rFonts w:ascii="Consolas" w:hAnsi="Consolas"/>
+          <w:color w:val="000000"/>
+          <w:sz w:val="18"/>
+          <w:szCs w:val="18"/>
+        </w:rPr>
+        <w:t xml:space="preserve">, </w:t>
+      </w:r>
+      <w:proofErr w:type="spellStart"/>
+      <w:r>
+        <w:rPr>
+          <w:rFonts w:ascii="Consolas" w:hAnsi="Consolas"/>
+          <w:color w:val="000000"/>
+          <w:sz w:val="18"/>
+          <w:szCs w:val="18"/>
+        </w:rPr>
+        <w:t>queue_size</w:t>
+      </w:r>
+      <w:proofErr w:type="spellEnd"/>
+      <w:r>
+        <w:rPr>
+          <w:rFonts w:ascii="Consolas" w:hAnsi="Consolas"/>
+          <w:color w:val="000000"/>
+          <w:sz w:val="18"/>
+          <w:szCs w:val="18"/>
+        </w:rPr>
+        <w:t>=50)</w:t>
+      </w:r>
+    </w:p>
+    <w:p>
+      <w:pPr>
+        <w:pStyle w:val="HTMLPreformatted"/>
+        <w:pBdr>
+          <w:top w:val="single" w:sz="6" w:space="5" w:color="FBEDBB"/>
+          <w:left w:val="single" w:sz="6" w:space="5" w:color="FBEDBB"/>
+          <w:bottom w:val="single" w:sz="6" w:space="5" w:color="FBEDBB"/>
+          <w:right w:val="single" w:sz="6" w:space="5" w:color="FBEDBB"/>
+        </w:pBdr>
+        <w:shd w:val="clear" w:color="auto" w:fill="FBEDBB"/>
+        <w:rPr>
+          <w:rFonts w:ascii="Consolas" w:hAnsi="Consolas"/>
+          <w:color w:val="000000"/>
+          <w:sz w:val="18"/>
+          <w:szCs w:val="18"/>
+        </w:rPr>
+      </w:pPr>
+      <w:r>
+        <w:rPr>
+          <w:rFonts w:ascii="Consolas" w:hAnsi="Consolas"/>
+          <w:color w:val="000000"/>
+          <w:sz w:val="18"/>
+          <w:szCs w:val="18"/>
+        </w:rPr>
         <w:lastRenderedPageBreak/>
-        <w:t xml:space="preserve">        self.__</w:t>
-      </w:r>
-      <w:proofErr w:type="spellStart"/>
-      <w:r>
-        <w:rPr>
-          <w:rFonts w:ascii="Consolas" w:hAnsi="Consolas"/>
-          <w:color w:val="000000"/>
-          <w:sz w:val="18"/>
-          <w:szCs w:val="18"/>
-        </w:rPr>
-        <w:t>odom_pub</w:t>
-      </w:r>
-      <w:proofErr w:type="spellEnd"/>
-      <w:r>
-        <w:rPr>
-          <w:rFonts w:ascii="Consolas" w:hAnsi="Consolas"/>
-          <w:color w:val="000000"/>
-          <w:sz w:val="18"/>
-          <w:szCs w:val="18"/>
-        </w:rPr>
-        <w:t xml:space="preserve"> = </w:t>
-      </w:r>
-      <w:proofErr w:type="spellStart"/>
-      <w:proofErr w:type="gramStart"/>
-      <w:r>
-        <w:rPr>
-          <w:rFonts w:ascii="Consolas" w:hAnsi="Consolas"/>
-          <w:color w:val="000000"/>
-          <w:sz w:val="18"/>
-          <w:szCs w:val="18"/>
-        </w:rPr>
-        <w:t>rospy.Publisher</w:t>
-      </w:r>
-      <w:proofErr w:type="spellEnd"/>
-      <w:r>
-        <w:rPr>
-          <w:rFonts w:ascii="Consolas" w:hAnsi="Consolas"/>
-          <w:color w:val="000000"/>
-          <w:sz w:val="18"/>
-          <w:szCs w:val="18"/>
-        </w:rPr>
-        <w:t>(</w:t>
-      </w:r>
-      <w:proofErr w:type="gramEnd"/>
-      <w:r>
-        <w:rPr>
-          <w:rStyle w:val="code-string"/>
-          <w:rFonts w:ascii="Consolas" w:hAnsi="Consolas"/>
-          <w:color w:val="800080"/>
-          <w:sz w:val="18"/>
-          <w:szCs w:val="18"/>
-          <w:bdr w:val="none" w:sz="0" w:space="0" w:color="auto" w:frame="1"/>
-        </w:rPr>
-        <w:t>"</w:t>
-      </w:r>
-      <w:proofErr w:type="spellStart"/>
-      <w:r>
-        <w:rPr>
-          <w:rStyle w:val="code-string"/>
-          <w:rFonts w:ascii="Consolas" w:hAnsi="Consolas"/>
-          <w:color w:val="800080"/>
-          <w:sz w:val="18"/>
-          <w:szCs w:val="18"/>
-          <w:bdr w:val="none" w:sz="0" w:space="0" w:color="auto" w:frame="1"/>
-        </w:rPr>
-        <w:t>raw_odom</w:t>
-      </w:r>
-      <w:proofErr w:type="spellEnd"/>
-      <w:r>
-        <w:rPr>
-          <w:rStyle w:val="code-string"/>
-          <w:rFonts w:ascii="Consolas" w:hAnsi="Consolas"/>
-          <w:color w:val="800080"/>
-          <w:sz w:val="18"/>
-          <w:szCs w:val="18"/>
-          <w:bdr w:val="none" w:sz="0" w:space="0" w:color="auto" w:frame="1"/>
-        </w:rPr>
-        <w:t>"</w:t>
-      </w:r>
-      <w:r>
-        <w:rPr>
-          <w:rFonts w:ascii="Consolas" w:hAnsi="Consolas"/>
-          <w:color w:val="000000"/>
-          <w:sz w:val="18"/>
-          <w:szCs w:val="18"/>
-        </w:rPr>
-        <w:t xml:space="preserve">, </w:t>
-      </w:r>
-      <w:proofErr w:type="spellStart"/>
-      <w:r>
-        <w:rPr>
-          <w:rFonts w:ascii="Consolas" w:hAnsi="Consolas"/>
-          <w:color w:val="000000"/>
-          <w:sz w:val="18"/>
-          <w:szCs w:val="18"/>
-        </w:rPr>
-        <w:t>Odometry</w:t>
-      </w:r>
-      <w:proofErr w:type="spellEnd"/>
-      <w:r>
-        <w:rPr>
-          <w:rFonts w:ascii="Consolas" w:hAnsi="Consolas"/>
-          <w:color w:val="000000"/>
-          <w:sz w:val="18"/>
-          <w:szCs w:val="18"/>
-        </w:rPr>
-        <w:t xml:space="preserve">, </w:t>
-      </w:r>
-      <w:proofErr w:type="spellStart"/>
-      <w:r>
-        <w:rPr>
-          <w:rFonts w:ascii="Consolas" w:hAnsi="Consolas"/>
-          <w:color w:val="000000"/>
-          <w:sz w:val="18"/>
-          <w:szCs w:val="18"/>
-        </w:rPr>
-        <w:t>queue_size</w:t>
-      </w:r>
-      <w:proofErr w:type="spellEnd"/>
-      <w:r>
-        <w:rPr>
-          <w:rFonts w:ascii="Consolas" w:hAnsi="Consolas"/>
-          <w:color w:val="000000"/>
-          <w:sz w:val="18"/>
-          <w:szCs w:val="18"/>
-        </w:rPr>
-        <w:t>=50)</w:t>
-      </w:r>
-    </w:p>
-    <w:p>
-      <w:pPr>
-        <w:pStyle w:val="HTMLPreformatted"/>
-        <w:pBdr>
-          <w:top w:val="single" w:sz="6" w:space="5" w:color="FBEDBB"/>
-          <w:left w:val="single" w:sz="6" w:space="5" w:color="FBEDBB"/>
-          <w:bottom w:val="single" w:sz="6" w:space="5" w:color="FBEDBB"/>
-          <w:right w:val="single" w:sz="6" w:space="5" w:color="FBEDBB"/>
-        </w:pBdr>
-        <w:shd w:val="clear" w:color="auto" w:fill="FBEDBB"/>
-        <w:rPr>
-          <w:rFonts w:ascii="Consolas" w:hAnsi="Consolas"/>
-          <w:color w:val="000000"/>
-          <w:sz w:val="18"/>
-          <w:szCs w:val="18"/>
-        </w:rPr>
-      </w:pPr>
-      <w:r>
-        <w:rPr>
-          <w:rFonts w:ascii="Consolas" w:hAnsi="Consolas"/>
-          <w:color w:val="000000"/>
-          <w:sz w:val="18"/>
-          <w:szCs w:val="18"/>
-        </w:rPr>
         <w:t xml:space="preserve">        </w:t>
       </w:r>
       <w:proofErr w:type="gramStart"/>
@@ -19485,45 +19527,45 @@
           <w:sz w:val="18"/>
           <w:szCs w:val="18"/>
         </w:rPr>
+        <w:t xml:space="preserve">            motor2_state.z = self.__</w:t>
+      </w:r>
+      <w:proofErr w:type="spellStart"/>
+      <w:r>
+        <w:rPr>
+          <w:rFonts w:ascii="Consolas" w:hAnsi="Consolas"/>
+          <w:color w:val="000000"/>
+          <w:sz w:val="18"/>
+          <w:szCs w:val="18"/>
+        </w:rPr>
+        <w:t>feedback_velocity_left</w:t>
+      </w:r>
+      <w:proofErr w:type="spellEnd"/>
+    </w:p>
+    <w:p>
+      <w:pPr>
+        <w:pStyle w:val="HTMLPreformatted"/>
+        <w:pBdr>
+          <w:top w:val="single" w:sz="6" w:space="5" w:color="FBEDBB"/>
+          <w:left w:val="single" w:sz="6" w:space="5" w:color="FBEDBB"/>
+          <w:bottom w:val="single" w:sz="6" w:space="5" w:color="FBEDBB"/>
+          <w:right w:val="single" w:sz="6" w:space="5" w:color="FBEDBB"/>
+        </w:pBdr>
+        <w:shd w:val="clear" w:color="auto" w:fill="FBEDBB"/>
+        <w:rPr>
+          <w:rFonts w:ascii="Consolas" w:hAnsi="Consolas"/>
+          <w:color w:val="000000"/>
+          <w:sz w:val="18"/>
+          <w:szCs w:val="18"/>
+        </w:rPr>
+      </w:pPr>
+      <w:r>
+        <w:rPr>
+          <w:rFonts w:ascii="Consolas" w:hAnsi="Consolas"/>
+          <w:color w:val="000000"/>
+          <w:sz w:val="18"/>
+          <w:szCs w:val="18"/>
+        </w:rPr>
         <w:lastRenderedPageBreak/>
-        <w:t xml:space="preserve">            motor2_state.z = self.__</w:t>
-      </w:r>
-      <w:proofErr w:type="spellStart"/>
-      <w:r>
-        <w:rPr>
-          <w:rFonts w:ascii="Consolas" w:hAnsi="Consolas"/>
-          <w:color w:val="000000"/>
-          <w:sz w:val="18"/>
-          <w:szCs w:val="18"/>
-        </w:rPr>
-        <w:t>feedback_velocity_left</w:t>
-      </w:r>
-      <w:proofErr w:type="spellEnd"/>
-    </w:p>
-    <w:p>
-      <w:pPr>
-        <w:pStyle w:val="HTMLPreformatted"/>
-        <w:pBdr>
-          <w:top w:val="single" w:sz="6" w:space="5" w:color="FBEDBB"/>
-          <w:left w:val="single" w:sz="6" w:space="5" w:color="FBEDBB"/>
-          <w:bottom w:val="single" w:sz="6" w:space="5" w:color="FBEDBB"/>
-          <w:right w:val="single" w:sz="6" w:space="5" w:color="FBEDBB"/>
-        </w:pBdr>
-        <w:shd w:val="clear" w:color="auto" w:fill="FBEDBB"/>
-        <w:rPr>
-          <w:rFonts w:ascii="Consolas" w:hAnsi="Consolas"/>
-          <w:color w:val="000000"/>
-          <w:sz w:val="18"/>
-          <w:szCs w:val="18"/>
-        </w:rPr>
-      </w:pPr>
-      <w:r>
-        <w:rPr>
-          <w:rFonts w:ascii="Consolas" w:hAnsi="Consolas"/>
-          <w:color w:val="000000"/>
-          <w:sz w:val="18"/>
-          <w:szCs w:val="18"/>
-        </w:rPr>
         <w:t xml:space="preserve">            self.__diag1_</w:t>
       </w:r>
       <w:proofErr w:type="gramStart"/>
@@ -19873,7 +19915,7 @@
           <w:sz w:val="21"/>
           <w:szCs w:val="21"/>
         </w:rPr>
-        <w:t xml:space="preserve"> data used by the navigation system is covered later in this part of the articles.</w:t>
+        <w:t xml:space="preserve"> data used by the navigation system is covered later in this article.</w:t>
       </w:r>
     </w:p>
     <w:p>
@@ -24232,28 +24274,34 @@
       <w:proofErr w:type="spellStart"/>
       <w:r>
         <w:rPr>
-          <w:rFonts w:ascii="Segoe UI" w:hAnsi="Segoe UI" w:cs="Segoe UI"/>
-          <w:color w:val="111111"/>
-          <w:sz w:val="21"/>
-          <w:szCs w:val="21"/>
+          <w:rStyle w:val="Hyperlink"/>
+          <w:rFonts w:ascii="Segoe UI" w:hAnsi="Segoe UI" w:cs="Segoe UI"/>
+          <w:color w:val="800080"/>
+          <w:sz w:val="21"/>
+          <w:szCs w:val="21"/>
+          <w:bdr w:val="none" w:sz="0" w:space="0" w:color="auto" w:frame="1"/>
         </w:rPr>
         <w:fldChar w:fldCharType="begin"/>
       </w:r>
       <w:r>
         <w:rPr>
-          <w:rFonts w:ascii="Segoe UI" w:hAnsi="Segoe UI" w:cs="Segoe UI"/>
-          <w:color w:val="111111"/>
-          <w:sz w:val="21"/>
-          <w:szCs w:val="21"/>
+          <w:rStyle w:val="Hyperlink"/>
+          <w:rFonts w:ascii="Segoe UI" w:hAnsi="Segoe UI" w:cs="Segoe UI"/>
+          <w:color w:val="800080"/>
+          <w:sz w:val="21"/>
+          <w:szCs w:val="21"/>
+          <w:bdr w:val="none" w:sz="0" w:space="0" w:color="auto" w:frame="1"/>
         </w:rPr>
         <w:instrText xml:space="preserve"> HYPERLINK "https://en.wikipedia.org/wiki/Extended_Kalman_filter" </w:instrText>
       </w:r>
       <w:r>
         <w:rPr>
-          <w:rFonts w:ascii="Segoe UI" w:hAnsi="Segoe UI" w:cs="Segoe UI"/>
-          <w:color w:val="111111"/>
-          <w:sz w:val="21"/>
-          <w:szCs w:val="21"/>
+          <w:rStyle w:val="Hyperlink"/>
+          <w:rFonts w:ascii="Segoe UI" w:hAnsi="Segoe UI" w:cs="Segoe UI"/>
+          <w:color w:val="800080"/>
+          <w:sz w:val="21"/>
+          <w:szCs w:val="21"/>
+          <w:bdr w:val="none" w:sz="0" w:space="0" w:color="auto" w:frame="1"/>
         </w:rPr>
         <w:fldChar w:fldCharType="separate"/>
       </w:r>
@@ -24282,10 +24330,12 @@
       </w:r>
       <w:r>
         <w:rPr>
-          <w:rFonts w:ascii="Segoe UI" w:hAnsi="Segoe UI" w:cs="Segoe UI"/>
-          <w:color w:val="111111"/>
-          <w:sz w:val="21"/>
-          <w:szCs w:val="21"/>
+          <w:rStyle w:val="Hyperlink"/>
+          <w:rFonts w:ascii="Segoe UI" w:hAnsi="Segoe UI" w:cs="Segoe UI"/>
+          <w:color w:val="800080"/>
+          <w:sz w:val="21"/>
+          <w:szCs w:val="21"/>
+          <w:bdr w:val="none" w:sz="0" w:space="0" w:color="auto" w:frame="1"/>
         </w:rPr>
         <w:fldChar w:fldCharType="end"/>
       </w:r>
@@ -30043,76 +30093,76 @@
           <w:sz w:val="18"/>
           <w:szCs w:val="18"/>
         </w:rPr>
+        <w:t xml:space="preserve">    </w:t>
+      </w:r>
+      <w:proofErr w:type="gramStart"/>
+      <w:r>
+        <w:rPr>
+          <w:rStyle w:val="code-keyword"/>
+          <w:rFonts w:ascii="Consolas" w:hAnsi="Consolas"/>
+          <w:color w:val="0000FF"/>
+          <w:sz w:val="18"/>
+          <w:szCs w:val="18"/>
+          <w:bdr w:val="none" w:sz="0" w:space="0" w:color="auto" w:frame="1"/>
+        </w:rPr>
+        <w:t>case</w:t>
+      </w:r>
+      <w:proofErr w:type="gramEnd"/>
+      <w:r>
+        <w:rPr>
+          <w:rFonts w:ascii="Consolas" w:hAnsi="Consolas"/>
+          <w:color w:val="000000"/>
+          <w:sz w:val="18"/>
+          <w:szCs w:val="18"/>
+        </w:rPr>
+        <w:t xml:space="preserve"> </w:t>
+      </w:r>
+      <w:r>
+        <w:rPr>
+          <w:rStyle w:val="code-digit"/>
+          <w:rFonts w:ascii="Consolas" w:hAnsi="Consolas"/>
+          <w:color w:val="000080"/>
+          <w:sz w:val="18"/>
+          <w:szCs w:val="18"/>
+          <w:bdr w:val="none" w:sz="0" w:space="0" w:color="auto" w:frame="1"/>
+        </w:rPr>
+        <w:t>0</w:t>
+      </w:r>
+      <w:r>
+        <w:rPr>
+          <w:rFonts w:ascii="Consolas" w:hAnsi="Consolas"/>
+          <w:color w:val="000000"/>
+          <w:sz w:val="18"/>
+          <w:szCs w:val="18"/>
+        </w:rPr>
+        <w:t>:</w:t>
+      </w:r>
+    </w:p>
+    <w:p>
+      <w:pPr>
+        <w:pStyle w:val="HTMLPreformatted"/>
+        <w:pBdr>
+          <w:top w:val="single" w:sz="6" w:space="5" w:color="FBEDBB"/>
+          <w:left w:val="single" w:sz="6" w:space="5" w:color="FBEDBB"/>
+          <w:bottom w:val="single" w:sz="6" w:space="5" w:color="FBEDBB"/>
+          <w:right w:val="single" w:sz="6" w:space="5" w:color="FBEDBB"/>
+        </w:pBdr>
+        <w:shd w:val="clear" w:color="auto" w:fill="FBEDBB"/>
+        <w:rPr>
+          <w:rFonts w:ascii="Consolas" w:hAnsi="Consolas"/>
+          <w:color w:val="000000"/>
+          <w:sz w:val="18"/>
+          <w:szCs w:val="18"/>
+        </w:rPr>
+      </w:pPr>
+      <w:r>
+        <w:rPr>
+          <w:rFonts w:ascii="Consolas" w:hAnsi="Consolas"/>
+          <w:color w:val="000000"/>
+          <w:sz w:val="18"/>
+          <w:szCs w:val="18"/>
+        </w:rPr>
         <w:lastRenderedPageBreak/>
-        <w:t xml:space="preserve">    </w:t>
-      </w:r>
-      <w:proofErr w:type="gramStart"/>
-      <w:r>
-        <w:rPr>
-          <w:rStyle w:val="code-keyword"/>
-          <w:rFonts w:ascii="Consolas" w:hAnsi="Consolas"/>
-          <w:color w:val="0000FF"/>
-          <w:sz w:val="18"/>
-          <w:szCs w:val="18"/>
-          <w:bdr w:val="none" w:sz="0" w:space="0" w:color="auto" w:frame="1"/>
-        </w:rPr>
-        <w:t>case</w:t>
-      </w:r>
-      <w:proofErr w:type="gramEnd"/>
-      <w:r>
-        <w:rPr>
-          <w:rFonts w:ascii="Consolas" w:hAnsi="Consolas"/>
-          <w:color w:val="000000"/>
-          <w:sz w:val="18"/>
-          <w:szCs w:val="18"/>
-        </w:rPr>
-        <w:t xml:space="preserve"> </w:t>
-      </w:r>
-      <w:r>
-        <w:rPr>
-          <w:rStyle w:val="code-digit"/>
-          <w:rFonts w:ascii="Consolas" w:hAnsi="Consolas"/>
-          <w:color w:val="000080"/>
-          <w:sz w:val="18"/>
-          <w:szCs w:val="18"/>
-          <w:bdr w:val="none" w:sz="0" w:space="0" w:color="auto" w:frame="1"/>
-        </w:rPr>
-        <w:t>0</w:t>
-      </w:r>
-      <w:r>
-        <w:rPr>
-          <w:rFonts w:ascii="Consolas" w:hAnsi="Consolas"/>
-          <w:color w:val="000000"/>
-          <w:sz w:val="18"/>
-          <w:szCs w:val="18"/>
-        </w:rPr>
-        <w:t>:</w:t>
-      </w:r>
-    </w:p>
-    <w:p>
-      <w:pPr>
-        <w:pStyle w:val="HTMLPreformatted"/>
-        <w:pBdr>
-          <w:top w:val="single" w:sz="6" w:space="5" w:color="FBEDBB"/>
-          <w:left w:val="single" w:sz="6" w:space="5" w:color="FBEDBB"/>
-          <w:bottom w:val="single" w:sz="6" w:space="5" w:color="FBEDBB"/>
-          <w:right w:val="single" w:sz="6" w:space="5" w:color="FBEDBB"/>
-        </w:pBdr>
-        <w:shd w:val="clear" w:color="auto" w:fill="FBEDBB"/>
-        <w:rPr>
-          <w:rFonts w:ascii="Consolas" w:hAnsi="Consolas"/>
-          <w:color w:val="000000"/>
-          <w:sz w:val="18"/>
-          <w:szCs w:val="18"/>
-        </w:rPr>
-      </w:pPr>
-      <w:r>
-        <w:rPr>
-          <w:rFonts w:ascii="Consolas" w:hAnsi="Consolas"/>
-          <w:color w:val="000000"/>
-          <w:sz w:val="18"/>
-          <w:szCs w:val="18"/>
-        </w:rPr>
         <w:t xml:space="preserve">      </w:t>
       </w:r>
       <w:proofErr w:type="spellStart"/>
@@ -33510,7 +33560,6 @@
           <w:sz w:val="18"/>
           <w:szCs w:val="18"/>
         </w:rPr>
-        <w:lastRenderedPageBreak/>
         <w:t xml:space="preserve">    </w:t>
       </w:r>
       <w:proofErr w:type="spellStart"/>
@@ -36401,7 +36450,6 @@
           <w:sz w:val="18"/>
           <w:szCs w:val="18"/>
         </w:rPr>
-        <w:lastRenderedPageBreak/>
         <w:t xml:space="preserve">    {</w:t>
       </w:r>
     </w:p>
@@ -36516,6 +36564,7 @@
           <w:sz w:val="18"/>
           <w:szCs w:val="18"/>
         </w:rPr>
+        <w:lastRenderedPageBreak/>
         <w:t xml:space="preserve">  }</w:t>
       </w:r>
     </w:p>
@@ -38810,230 +38859,230 @@
           <w:sz w:val="18"/>
           <w:szCs w:val="18"/>
         </w:rPr>
+        <w:t xml:space="preserve">    </w:t>
+      </w:r>
+      <w:proofErr w:type="gramStart"/>
+      <w:r>
+        <w:rPr>
+          <w:rStyle w:val="code-keyword"/>
+          <w:rFonts w:ascii="Consolas" w:hAnsi="Consolas"/>
+          <w:color w:val="0000FF"/>
+          <w:sz w:val="18"/>
+          <w:szCs w:val="18"/>
+          <w:bdr w:val="none" w:sz="0" w:space="0" w:color="auto" w:frame="1"/>
+        </w:rPr>
+        <w:t>if</w:t>
+      </w:r>
+      <w:proofErr w:type="gramEnd"/>
+      <w:r>
+        <w:rPr>
+          <w:rFonts w:ascii="Consolas" w:hAnsi="Consolas"/>
+          <w:color w:val="000000"/>
+          <w:sz w:val="18"/>
+          <w:szCs w:val="18"/>
+        </w:rPr>
+        <w:t xml:space="preserve"> (</w:t>
+      </w:r>
+      <w:r>
+        <w:rPr>
+          <w:rStyle w:val="code-keyword"/>
+          <w:rFonts w:ascii="Consolas" w:hAnsi="Consolas"/>
+          <w:color w:val="0000FF"/>
+          <w:sz w:val="18"/>
+          <w:szCs w:val="18"/>
+          <w:bdr w:val="none" w:sz="0" w:space="0" w:color="auto" w:frame="1"/>
+        </w:rPr>
+        <w:t>false</w:t>
+      </w:r>
+      <w:r>
+        <w:rPr>
+          <w:rFonts w:ascii="Consolas" w:hAnsi="Consolas"/>
+          <w:color w:val="000000"/>
+          <w:sz w:val="18"/>
+          <w:szCs w:val="18"/>
+        </w:rPr>
+        <w:t xml:space="preserve"> == </w:t>
+      </w:r>
+      <w:proofErr w:type="spellStart"/>
+      <w:r>
+        <w:rPr>
+          <w:rFonts w:ascii="Consolas" w:hAnsi="Consolas"/>
+          <w:color w:val="000000"/>
+          <w:sz w:val="18"/>
+          <w:szCs w:val="18"/>
+        </w:rPr>
+        <w:t>pid_enabled</w:t>
+      </w:r>
+      <w:proofErr w:type="spellEnd"/>
+      <w:r>
+        <w:rPr>
+          <w:rFonts w:ascii="Consolas" w:hAnsi="Consolas"/>
+          <w:color w:val="000000"/>
+          <w:sz w:val="18"/>
+          <w:szCs w:val="18"/>
+        </w:rPr>
+        <w:t>_)</w:t>
+      </w:r>
+    </w:p>
+    <w:p>
+      <w:pPr>
+        <w:pStyle w:val="HTMLPreformatted"/>
+        <w:pBdr>
+          <w:top w:val="single" w:sz="6" w:space="5" w:color="FBEDBB"/>
+          <w:left w:val="single" w:sz="6" w:space="5" w:color="FBEDBB"/>
+          <w:bottom w:val="single" w:sz="6" w:space="5" w:color="FBEDBB"/>
+          <w:right w:val="single" w:sz="6" w:space="5" w:color="FBEDBB"/>
+        </w:pBdr>
+        <w:shd w:val="clear" w:color="auto" w:fill="FBEDBB"/>
+        <w:rPr>
+          <w:rFonts w:ascii="Consolas" w:hAnsi="Consolas"/>
+          <w:color w:val="000000"/>
+          <w:sz w:val="18"/>
+          <w:szCs w:val="18"/>
+        </w:rPr>
+      </w:pPr>
+      <w:r>
+        <w:rPr>
+          <w:rFonts w:ascii="Consolas" w:hAnsi="Consolas"/>
+          <w:color w:val="000000"/>
+          <w:sz w:val="18"/>
+          <w:szCs w:val="18"/>
+        </w:rPr>
+        <w:t xml:space="preserve">    {</w:t>
+      </w:r>
+    </w:p>
+    <w:p>
+      <w:pPr>
+        <w:pStyle w:val="HTMLPreformatted"/>
+        <w:pBdr>
+          <w:top w:val="single" w:sz="6" w:space="5" w:color="FBEDBB"/>
+          <w:left w:val="single" w:sz="6" w:space="5" w:color="FBEDBB"/>
+          <w:bottom w:val="single" w:sz="6" w:space="5" w:color="FBEDBB"/>
+          <w:right w:val="single" w:sz="6" w:space="5" w:color="FBEDBB"/>
+        </w:pBdr>
+        <w:shd w:val="clear" w:color="auto" w:fill="FBEDBB"/>
+        <w:rPr>
+          <w:rFonts w:ascii="Consolas" w:hAnsi="Consolas"/>
+          <w:color w:val="000000"/>
+          <w:sz w:val="18"/>
+          <w:szCs w:val="18"/>
+        </w:rPr>
+      </w:pPr>
+      <w:r>
+        <w:rPr>
+          <w:rFonts w:ascii="Consolas" w:hAnsi="Consolas"/>
+          <w:color w:val="000000"/>
+          <w:sz w:val="18"/>
+          <w:szCs w:val="18"/>
+        </w:rPr>
+        <w:t xml:space="preserve">        </w:t>
+      </w:r>
+      <w:proofErr w:type="spellStart"/>
+      <w:r>
+        <w:rPr>
+          <w:rFonts w:ascii="Consolas" w:hAnsi="Consolas"/>
+          <w:color w:val="000000"/>
+          <w:sz w:val="18"/>
+          <w:szCs w:val="18"/>
+        </w:rPr>
+        <w:t>ros</w:t>
+      </w:r>
+      <w:proofErr w:type="spellEnd"/>
+      <w:r>
+        <w:rPr>
+          <w:rFonts w:ascii="Consolas" w:hAnsi="Consolas"/>
+          <w:color w:val="000000"/>
+          <w:sz w:val="18"/>
+          <w:szCs w:val="18"/>
+        </w:rPr>
+        <w:t xml:space="preserve">::Time </w:t>
+      </w:r>
+      <w:proofErr w:type="spellStart"/>
+      <w:r>
+        <w:rPr>
+          <w:rFonts w:ascii="Consolas" w:hAnsi="Consolas"/>
+          <w:color w:val="000000"/>
+          <w:sz w:val="18"/>
+          <w:szCs w:val="18"/>
+        </w:rPr>
+        <w:t>time_now</w:t>
+      </w:r>
+      <w:proofErr w:type="spellEnd"/>
+      <w:r>
+        <w:rPr>
+          <w:rFonts w:ascii="Consolas" w:hAnsi="Consolas"/>
+          <w:color w:val="000000"/>
+          <w:sz w:val="18"/>
+          <w:szCs w:val="18"/>
+        </w:rPr>
+        <w:t xml:space="preserve"> = </w:t>
+      </w:r>
+      <w:proofErr w:type="spellStart"/>
+      <w:r>
+        <w:rPr>
+          <w:rFonts w:ascii="Consolas" w:hAnsi="Consolas"/>
+          <w:color w:val="000000"/>
+          <w:sz w:val="18"/>
+          <w:szCs w:val="18"/>
+        </w:rPr>
+        <w:t>ros</w:t>
+      </w:r>
+      <w:proofErr w:type="spellEnd"/>
+      <w:r>
+        <w:rPr>
+          <w:rFonts w:ascii="Consolas" w:hAnsi="Consolas"/>
+          <w:color w:val="000000"/>
+          <w:sz w:val="18"/>
+          <w:szCs w:val="18"/>
+        </w:rPr>
+        <w:t>:</w:t>
+      </w:r>
+      <w:proofErr w:type="gramStart"/>
+      <w:r>
+        <w:rPr>
+          <w:rFonts w:ascii="Consolas" w:hAnsi="Consolas"/>
+          <w:color w:val="000000"/>
+          <w:sz w:val="18"/>
+          <w:szCs w:val="18"/>
+        </w:rPr>
+        <w:t>:Time</w:t>
+      </w:r>
+      <w:proofErr w:type="gramEnd"/>
+      <w:r>
+        <w:rPr>
+          <w:rFonts w:ascii="Consolas" w:hAnsi="Consolas"/>
+          <w:color w:val="000000"/>
+          <w:sz w:val="18"/>
+          <w:szCs w:val="18"/>
+        </w:rPr>
+        <w:t>::now();</w:t>
+      </w:r>
+    </w:p>
+    <w:p>
+      <w:pPr>
+        <w:pStyle w:val="HTMLPreformatted"/>
+        <w:pBdr>
+          <w:top w:val="single" w:sz="6" w:space="5" w:color="FBEDBB"/>
+          <w:left w:val="single" w:sz="6" w:space="5" w:color="FBEDBB"/>
+          <w:bottom w:val="single" w:sz="6" w:space="5" w:color="FBEDBB"/>
+          <w:right w:val="single" w:sz="6" w:space="5" w:color="FBEDBB"/>
+        </w:pBdr>
+        <w:shd w:val="clear" w:color="auto" w:fill="FBEDBB"/>
+        <w:rPr>
+          <w:rFonts w:ascii="Consolas" w:hAnsi="Consolas"/>
+          <w:color w:val="000000"/>
+          <w:sz w:val="18"/>
+          <w:szCs w:val="18"/>
+        </w:rPr>
+      </w:pPr>
+      <w:r>
+        <w:rPr>
+          <w:rFonts w:ascii="Consolas" w:hAnsi="Consolas"/>
+          <w:color w:val="000000"/>
+          <w:sz w:val="18"/>
+          <w:szCs w:val="18"/>
+        </w:rPr>
         <w:lastRenderedPageBreak/>
-        <w:t xml:space="preserve">    </w:t>
-      </w:r>
-      <w:proofErr w:type="gramStart"/>
-      <w:r>
-        <w:rPr>
-          <w:rStyle w:val="code-keyword"/>
-          <w:rFonts w:ascii="Consolas" w:hAnsi="Consolas"/>
-          <w:color w:val="0000FF"/>
-          <w:sz w:val="18"/>
-          <w:szCs w:val="18"/>
-          <w:bdr w:val="none" w:sz="0" w:space="0" w:color="auto" w:frame="1"/>
-        </w:rPr>
-        <w:t>if</w:t>
-      </w:r>
-      <w:proofErr w:type="gramEnd"/>
-      <w:r>
-        <w:rPr>
-          <w:rFonts w:ascii="Consolas" w:hAnsi="Consolas"/>
-          <w:color w:val="000000"/>
-          <w:sz w:val="18"/>
-          <w:szCs w:val="18"/>
-        </w:rPr>
-        <w:t xml:space="preserve"> (</w:t>
-      </w:r>
-      <w:r>
-        <w:rPr>
-          <w:rStyle w:val="code-keyword"/>
-          <w:rFonts w:ascii="Consolas" w:hAnsi="Consolas"/>
-          <w:color w:val="0000FF"/>
-          <w:sz w:val="18"/>
-          <w:szCs w:val="18"/>
-          <w:bdr w:val="none" w:sz="0" w:space="0" w:color="auto" w:frame="1"/>
-        </w:rPr>
-        <w:t>false</w:t>
-      </w:r>
-      <w:r>
-        <w:rPr>
-          <w:rFonts w:ascii="Consolas" w:hAnsi="Consolas"/>
-          <w:color w:val="000000"/>
-          <w:sz w:val="18"/>
-          <w:szCs w:val="18"/>
-        </w:rPr>
-        <w:t xml:space="preserve"> == </w:t>
-      </w:r>
-      <w:proofErr w:type="spellStart"/>
-      <w:r>
-        <w:rPr>
-          <w:rFonts w:ascii="Consolas" w:hAnsi="Consolas"/>
-          <w:color w:val="000000"/>
-          <w:sz w:val="18"/>
-          <w:szCs w:val="18"/>
-        </w:rPr>
-        <w:t>pid_enabled</w:t>
-      </w:r>
-      <w:proofErr w:type="spellEnd"/>
-      <w:r>
-        <w:rPr>
-          <w:rFonts w:ascii="Consolas" w:hAnsi="Consolas"/>
-          <w:color w:val="000000"/>
-          <w:sz w:val="18"/>
-          <w:szCs w:val="18"/>
-        </w:rPr>
-        <w:t>_)</w:t>
-      </w:r>
-    </w:p>
-    <w:p>
-      <w:pPr>
-        <w:pStyle w:val="HTMLPreformatted"/>
-        <w:pBdr>
-          <w:top w:val="single" w:sz="6" w:space="5" w:color="FBEDBB"/>
-          <w:left w:val="single" w:sz="6" w:space="5" w:color="FBEDBB"/>
-          <w:bottom w:val="single" w:sz="6" w:space="5" w:color="FBEDBB"/>
-          <w:right w:val="single" w:sz="6" w:space="5" w:color="FBEDBB"/>
-        </w:pBdr>
-        <w:shd w:val="clear" w:color="auto" w:fill="FBEDBB"/>
-        <w:rPr>
-          <w:rFonts w:ascii="Consolas" w:hAnsi="Consolas"/>
-          <w:color w:val="000000"/>
-          <w:sz w:val="18"/>
-          <w:szCs w:val="18"/>
-        </w:rPr>
-      </w:pPr>
-      <w:r>
-        <w:rPr>
-          <w:rFonts w:ascii="Consolas" w:hAnsi="Consolas"/>
-          <w:color w:val="000000"/>
-          <w:sz w:val="18"/>
-          <w:szCs w:val="18"/>
-        </w:rPr>
-        <w:t xml:space="preserve">    {</w:t>
-      </w:r>
-    </w:p>
-    <w:p>
-      <w:pPr>
-        <w:pStyle w:val="HTMLPreformatted"/>
-        <w:pBdr>
-          <w:top w:val="single" w:sz="6" w:space="5" w:color="FBEDBB"/>
-          <w:left w:val="single" w:sz="6" w:space="5" w:color="FBEDBB"/>
-          <w:bottom w:val="single" w:sz="6" w:space="5" w:color="FBEDBB"/>
-          <w:right w:val="single" w:sz="6" w:space="5" w:color="FBEDBB"/>
-        </w:pBdr>
-        <w:shd w:val="clear" w:color="auto" w:fill="FBEDBB"/>
-        <w:rPr>
-          <w:rFonts w:ascii="Consolas" w:hAnsi="Consolas"/>
-          <w:color w:val="000000"/>
-          <w:sz w:val="18"/>
-          <w:szCs w:val="18"/>
-        </w:rPr>
-      </w:pPr>
-      <w:r>
-        <w:rPr>
-          <w:rFonts w:ascii="Consolas" w:hAnsi="Consolas"/>
-          <w:color w:val="000000"/>
-          <w:sz w:val="18"/>
-          <w:szCs w:val="18"/>
-        </w:rPr>
-        <w:t xml:space="preserve">        </w:t>
-      </w:r>
-      <w:proofErr w:type="spellStart"/>
-      <w:r>
-        <w:rPr>
-          <w:rFonts w:ascii="Consolas" w:hAnsi="Consolas"/>
-          <w:color w:val="000000"/>
-          <w:sz w:val="18"/>
-          <w:szCs w:val="18"/>
-        </w:rPr>
-        <w:t>ros</w:t>
-      </w:r>
-      <w:proofErr w:type="spellEnd"/>
-      <w:r>
-        <w:rPr>
-          <w:rFonts w:ascii="Consolas" w:hAnsi="Consolas"/>
-          <w:color w:val="000000"/>
-          <w:sz w:val="18"/>
-          <w:szCs w:val="18"/>
-        </w:rPr>
-        <w:t xml:space="preserve">::Time </w:t>
-      </w:r>
-      <w:proofErr w:type="spellStart"/>
-      <w:r>
-        <w:rPr>
-          <w:rFonts w:ascii="Consolas" w:hAnsi="Consolas"/>
-          <w:color w:val="000000"/>
-          <w:sz w:val="18"/>
-          <w:szCs w:val="18"/>
-        </w:rPr>
-        <w:t>time_now</w:t>
-      </w:r>
-      <w:proofErr w:type="spellEnd"/>
-      <w:r>
-        <w:rPr>
-          <w:rFonts w:ascii="Consolas" w:hAnsi="Consolas"/>
-          <w:color w:val="000000"/>
-          <w:sz w:val="18"/>
-          <w:szCs w:val="18"/>
-        </w:rPr>
-        <w:t xml:space="preserve"> = </w:t>
-      </w:r>
-      <w:proofErr w:type="spellStart"/>
-      <w:r>
-        <w:rPr>
-          <w:rFonts w:ascii="Consolas" w:hAnsi="Consolas"/>
-          <w:color w:val="000000"/>
-          <w:sz w:val="18"/>
-          <w:szCs w:val="18"/>
-        </w:rPr>
-        <w:t>ros</w:t>
-      </w:r>
-      <w:proofErr w:type="spellEnd"/>
-      <w:r>
-        <w:rPr>
-          <w:rFonts w:ascii="Consolas" w:hAnsi="Consolas"/>
-          <w:color w:val="000000"/>
-          <w:sz w:val="18"/>
-          <w:szCs w:val="18"/>
-        </w:rPr>
-        <w:t>:</w:t>
-      </w:r>
-      <w:proofErr w:type="gramStart"/>
-      <w:r>
-        <w:rPr>
-          <w:rFonts w:ascii="Consolas" w:hAnsi="Consolas"/>
-          <w:color w:val="000000"/>
-          <w:sz w:val="18"/>
-          <w:szCs w:val="18"/>
-        </w:rPr>
-        <w:t>:Time</w:t>
-      </w:r>
-      <w:proofErr w:type="gramEnd"/>
-      <w:r>
-        <w:rPr>
-          <w:rFonts w:ascii="Consolas" w:hAnsi="Consolas"/>
-          <w:color w:val="000000"/>
-          <w:sz w:val="18"/>
-          <w:szCs w:val="18"/>
-        </w:rPr>
-        <w:t>::now();</w:t>
-      </w:r>
-    </w:p>
-    <w:p>
-      <w:pPr>
-        <w:pStyle w:val="HTMLPreformatted"/>
-        <w:pBdr>
-          <w:top w:val="single" w:sz="6" w:space="5" w:color="FBEDBB"/>
-          <w:left w:val="single" w:sz="6" w:space="5" w:color="FBEDBB"/>
-          <w:bottom w:val="single" w:sz="6" w:space="5" w:color="FBEDBB"/>
-          <w:right w:val="single" w:sz="6" w:space="5" w:color="FBEDBB"/>
-        </w:pBdr>
-        <w:shd w:val="clear" w:color="auto" w:fill="FBEDBB"/>
-        <w:rPr>
-          <w:rFonts w:ascii="Consolas" w:hAnsi="Consolas"/>
-          <w:color w:val="000000"/>
-          <w:sz w:val="18"/>
-          <w:szCs w:val="18"/>
-        </w:rPr>
-      </w:pPr>
-      <w:r>
-        <w:rPr>
-          <w:rFonts w:ascii="Consolas" w:hAnsi="Consolas"/>
-          <w:color w:val="000000"/>
-          <w:sz w:val="18"/>
-          <w:szCs w:val="18"/>
-        </w:rPr>
         <w:t xml:space="preserve">        </w:t>
       </w:r>
     </w:p>
@@ -41479,199 +41528,199 @@
           <w:sz w:val="18"/>
           <w:szCs w:val="18"/>
         </w:rPr>
+        <w:t xml:space="preserve">    { </w:t>
+      </w:r>
+    </w:p>
+    <w:p>
+      <w:pPr>
+        <w:pStyle w:val="HTMLPreformatted"/>
+        <w:pBdr>
+          <w:top w:val="single" w:sz="6" w:space="5" w:color="FBEDBB"/>
+          <w:left w:val="single" w:sz="6" w:space="5" w:color="FBEDBB"/>
+          <w:bottom w:val="single" w:sz="6" w:space="5" w:color="FBEDBB"/>
+          <w:right w:val="single" w:sz="6" w:space="5" w:color="FBEDBB"/>
+        </w:pBdr>
+        <w:shd w:val="clear" w:color="auto" w:fill="FBEDBB"/>
+        <w:rPr>
+          <w:rFonts w:ascii="Consolas" w:hAnsi="Consolas"/>
+          <w:color w:val="000000"/>
+          <w:sz w:val="18"/>
+          <w:szCs w:val="18"/>
+        </w:rPr>
+      </w:pPr>
+      <w:r>
+        <w:rPr>
+          <w:rFonts w:ascii="Consolas" w:hAnsi="Consolas"/>
+          <w:color w:val="000000"/>
+          <w:sz w:val="18"/>
+          <w:szCs w:val="18"/>
+        </w:rPr>
+        <w:t xml:space="preserve">        </w:t>
+      </w:r>
+      <w:proofErr w:type="spellStart"/>
+      <w:r>
+        <w:rPr>
+          <w:rFonts w:ascii="Consolas" w:hAnsi="Consolas"/>
+          <w:color w:val="000000"/>
+          <w:sz w:val="18"/>
+          <w:szCs w:val="18"/>
+        </w:rPr>
+        <w:t>joystick_linear_speed</w:t>
+      </w:r>
+      <w:proofErr w:type="spellEnd"/>
+      <w:r>
+        <w:rPr>
+          <w:rFonts w:ascii="Consolas" w:hAnsi="Consolas"/>
+          <w:color w:val="000000"/>
+          <w:sz w:val="18"/>
+          <w:szCs w:val="18"/>
+        </w:rPr>
+        <w:t>_ = (</w:t>
+      </w:r>
+      <w:proofErr w:type="spellStart"/>
+      <w:r>
+        <w:rPr>
+          <w:rFonts w:ascii="Consolas" w:hAnsi="Consolas"/>
+          <w:color w:val="000000"/>
+          <w:sz w:val="18"/>
+          <w:szCs w:val="18"/>
+        </w:rPr>
+        <w:t>lslope</w:t>
+      </w:r>
+      <w:proofErr w:type="spellEnd"/>
+      <w:r>
+        <w:rPr>
+          <w:rFonts w:ascii="Consolas" w:hAnsi="Consolas"/>
+          <w:color w:val="000000"/>
+          <w:sz w:val="18"/>
+          <w:szCs w:val="18"/>
+        </w:rPr>
+        <w:t>_*(</w:t>
+      </w:r>
+      <w:r>
+        <w:rPr>
+          <w:rStyle w:val="code-keyword"/>
+          <w:rFonts w:ascii="Consolas" w:hAnsi="Consolas"/>
+          <w:color w:val="0000FF"/>
+          <w:sz w:val="18"/>
+          <w:szCs w:val="18"/>
+          <w:bdr w:val="none" w:sz="0" w:space="0" w:color="auto" w:frame="1"/>
+        </w:rPr>
+        <w:t>float</w:t>
+      </w:r>
+      <w:proofErr w:type="gramStart"/>
+      <w:r>
+        <w:rPr>
+          <w:rFonts w:ascii="Consolas" w:hAnsi="Consolas"/>
+          <w:color w:val="000000"/>
+          <w:sz w:val="18"/>
+          <w:szCs w:val="18"/>
+        </w:rPr>
+        <w:t>)abs</w:t>
+      </w:r>
+      <w:proofErr w:type="gramEnd"/>
+      <w:r>
+        <w:rPr>
+          <w:rFonts w:ascii="Consolas" w:hAnsi="Consolas"/>
+          <w:color w:val="000000"/>
+          <w:sz w:val="18"/>
+          <w:szCs w:val="18"/>
+        </w:rPr>
+        <w:t>(</w:t>
+      </w:r>
+      <w:proofErr w:type="spellStart"/>
+      <w:r>
+        <w:rPr>
+          <w:rFonts w:ascii="Consolas" w:hAnsi="Consolas"/>
+          <w:color w:val="000000"/>
+          <w:sz w:val="18"/>
+          <w:szCs w:val="18"/>
+        </w:rPr>
+        <w:t>joystick_y_axes</w:t>
+      </w:r>
+      <w:proofErr w:type="spellEnd"/>
+      <w:r>
+        <w:rPr>
+          <w:rFonts w:ascii="Consolas" w:hAnsi="Consolas"/>
+          <w:color w:val="000000"/>
+          <w:sz w:val="18"/>
+          <w:szCs w:val="18"/>
+        </w:rPr>
+        <w:t>))+</w:t>
+      </w:r>
+      <w:proofErr w:type="spellStart"/>
+      <w:r>
+        <w:rPr>
+          <w:rFonts w:ascii="Consolas" w:hAnsi="Consolas"/>
+          <w:color w:val="000000"/>
+          <w:sz w:val="18"/>
+          <w:szCs w:val="18"/>
+        </w:rPr>
+        <w:t>lyintercept</w:t>
+      </w:r>
+      <w:proofErr w:type="spellEnd"/>
+      <w:r>
+        <w:rPr>
+          <w:rFonts w:ascii="Consolas" w:hAnsi="Consolas"/>
+          <w:color w:val="000000"/>
+          <w:sz w:val="18"/>
+          <w:szCs w:val="18"/>
+        </w:rPr>
+        <w:t>_;</w:t>
+      </w:r>
+    </w:p>
+    <w:p>
+      <w:pPr>
+        <w:pStyle w:val="HTMLPreformatted"/>
+        <w:pBdr>
+          <w:top w:val="single" w:sz="6" w:space="5" w:color="FBEDBB"/>
+          <w:left w:val="single" w:sz="6" w:space="5" w:color="FBEDBB"/>
+          <w:bottom w:val="single" w:sz="6" w:space="5" w:color="FBEDBB"/>
+          <w:right w:val="single" w:sz="6" w:space="5" w:color="FBEDBB"/>
+        </w:pBdr>
+        <w:shd w:val="clear" w:color="auto" w:fill="FBEDBB"/>
+        <w:rPr>
+          <w:rFonts w:ascii="Consolas" w:hAnsi="Consolas"/>
+          <w:color w:val="000000"/>
+          <w:sz w:val="18"/>
+          <w:szCs w:val="18"/>
+        </w:rPr>
+      </w:pPr>
+      <w:r>
+        <w:rPr>
+          <w:rFonts w:ascii="Consolas" w:hAnsi="Consolas"/>
+          <w:color w:val="000000"/>
+          <w:sz w:val="18"/>
+          <w:szCs w:val="18"/>
+        </w:rPr>
+        <w:t xml:space="preserve">        </w:t>
+      </w:r>
+    </w:p>
+    <w:p>
+      <w:pPr>
+        <w:pStyle w:val="HTMLPreformatted"/>
+        <w:pBdr>
+          <w:top w:val="single" w:sz="6" w:space="5" w:color="FBEDBB"/>
+          <w:left w:val="single" w:sz="6" w:space="5" w:color="FBEDBB"/>
+          <w:bottom w:val="single" w:sz="6" w:space="5" w:color="FBEDBB"/>
+          <w:right w:val="single" w:sz="6" w:space="5" w:color="FBEDBB"/>
+        </w:pBdr>
+        <w:shd w:val="clear" w:color="auto" w:fill="FBEDBB"/>
+        <w:rPr>
+          <w:rFonts w:ascii="Consolas" w:hAnsi="Consolas"/>
+          <w:color w:val="000000"/>
+          <w:sz w:val="18"/>
+          <w:szCs w:val="18"/>
+        </w:rPr>
+      </w:pPr>
+      <w:r>
+        <w:rPr>
+          <w:rFonts w:ascii="Consolas" w:hAnsi="Consolas"/>
+          <w:color w:val="000000"/>
+          <w:sz w:val="18"/>
+          <w:szCs w:val="18"/>
+        </w:rPr>
         <w:lastRenderedPageBreak/>
-        <w:t xml:space="preserve">    { </w:t>
-      </w:r>
-    </w:p>
-    <w:p>
-      <w:pPr>
-        <w:pStyle w:val="HTMLPreformatted"/>
-        <w:pBdr>
-          <w:top w:val="single" w:sz="6" w:space="5" w:color="FBEDBB"/>
-          <w:left w:val="single" w:sz="6" w:space="5" w:color="FBEDBB"/>
-          <w:bottom w:val="single" w:sz="6" w:space="5" w:color="FBEDBB"/>
-          <w:right w:val="single" w:sz="6" w:space="5" w:color="FBEDBB"/>
-        </w:pBdr>
-        <w:shd w:val="clear" w:color="auto" w:fill="FBEDBB"/>
-        <w:rPr>
-          <w:rFonts w:ascii="Consolas" w:hAnsi="Consolas"/>
-          <w:color w:val="000000"/>
-          <w:sz w:val="18"/>
-          <w:szCs w:val="18"/>
-        </w:rPr>
-      </w:pPr>
-      <w:r>
-        <w:rPr>
-          <w:rFonts w:ascii="Consolas" w:hAnsi="Consolas"/>
-          <w:color w:val="000000"/>
-          <w:sz w:val="18"/>
-          <w:szCs w:val="18"/>
-        </w:rPr>
-        <w:t xml:space="preserve">        </w:t>
-      </w:r>
-      <w:proofErr w:type="spellStart"/>
-      <w:r>
-        <w:rPr>
-          <w:rFonts w:ascii="Consolas" w:hAnsi="Consolas"/>
-          <w:color w:val="000000"/>
-          <w:sz w:val="18"/>
-          <w:szCs w:val="18"/>
-        </w:rPr>
-        <w:t>joystick_linear_speed</w:t>
-      </w:r>
-      <w:proofErr w:type="spellEnd"/>
-      <w:r>
-        <w:rPr>
-          <w:rFonts w:ascii="Consolas" w:hAnsi="Consolas"/>
-          <w:color w:val="000000"/>
-          <w:sz w:val="18"/>
-          <w:szCs w:val="18"/>
-        </w:rPr>
-        <w:t>_ = (</w:t>
-      </w:r>
-      <w:proofErr w:type="spellStart"/>
-      <w:r>
-        <w:rPr>
-          <w:rFonts w:ascii="Consolas" w:hAnsi="Consolas"/>
-          <w:color w:val="000000"/>
-          <w:sz w:val="18"/>
-          <w:szCs w:val="18"/>
-        </w:rPr>
-        <w:t>lslope</w:t>
-      </w:r>
-      <w:proofErr w:type="spellEnd"/>
-      <w:r>
-        <w:rPr>
-          <w:rFonts w:ascii="Consolas" w:hAnsi="Consolas"/>
-          <w:color w:val="000000"/>
-          <w:sz w:val="18"/>
-          <w:szCs w:val="18"/>
-        </w:rPr>
-        <w:t>_*(</w:t>
-      </w:r>
-      <w:r>
-        <w:rPr>
-          <w:rStyle w:val="code-keyword"/>
-          <w:rFonts w:ascii="Consolas" w:hAnsi="Consolas"/>
-          <w:color w:val="0000FF"/>
-          <w:sz w:val="18"/>
-          <w:szCs w:val="18"/>
-          <w:bdr w:val="none" w:sz="0" w:space="0" w:color="auto" w:frame="1"/>
-        </w:rPr>
-        <w:t>float</w:t>
-      </w:r>
-      <w:proofErr w:type="gramStart"/>
-      <w:r>
-        <w:rPr>
-          <w:rFonts w:ascii="Consolas" w:hAnsi="Consolas"/>
-          <w:color w:val="000000"/>
-          <w:sz w:val="18"/>
-          <w:szCs w:val="18"/>
-        </w:rPr>
-        <w:t>)abs</w:t>
-      </w:r>
-      <w:proofErr w:type="gramEnd"/>
-      <w:r>
-        <w:rPr>
-          <w:rFonts w:ascii="Consolas" w:hAnsi="Consolas"/>
-          <w:color w:val="000000"/>
-          <w:sz w:val="18"/>
-          <w:szCs w:val="18"/>
-        </w:rPr>
-        <w:t>(</w:t>
-      </w:r>
-      <w:proofErr w:type="spellStart"/>
-      <w:r>
-        <w:rPr>
-          <w:rFonts w:ascii="Consolas" w:hAnsi="Consolas"/>
-          <w:color w:val="000000"/>
-          <w:sz w:val="18"/>
-          <w:szCs w:val="18"/>
-        </w:rPr>
-        <w:t>joystick_y_axes</w:t>
-      </w:r>
-      <w:proofErr w:type="spellEnd"/>
-      <w:r>
-        <w:rPr>
-          <w:rFonts w:ascii="Consolas" w:hAnsi="Consolas"/>
-          <w:color w:val="000000"/>
-          <w:sz w:val="18"/>
-          <w:szCs w:val="18"/>
-        </w:rPr>
-        <w:t>))+</w:t>
-      </w:r>
-      <w:proofErr w:type="spellStart"/>
-      <w:r>
-        <w:rPr>
-          <w:rFonts w:ascii="Consolas" w:hAnsi="Consolas"/>
-          <w:color w:val="000000"/>
-          <w:sz w:val="18"/>
-          <w:szCs w:val="18"/>
-        </w:rPr>
-        <w:t>lyintercept</w:t>
-      </w:r>
-      <w:proofErr w:type="spellEnd"/>
-      <w:r>
-        <w:rPr>
-          <w:rFonts w:ascii="Consolas" w:hAnsi="Consolas"/>
-          <w:color w:val="000000"/>
-          <w:sz w:val="18"/>
-          <w:szCs w:val="18"/>
-        </w:rPr>
-        <w:t>_;</w:t>
-      </w:r>
-    </w:p>
-    <w:p>
-      <w:pPr>
-        <w:pStyle w:val="HTMLPreformatted"/>
-        <w:pBdr>
-          <w:top w:val="single" w:sz="6" w:space="5" w:color="FBEDBB"/>
-          <w:left w:val="single" w:sz="6" w:space="5" w:color="FBEDBB"/>
-          <w:bottom w:val="single" w:sz="6" w:space="5" w:color="FBEDBB"/>
-          <w:right w:val="single" w:sz="6" w:space="5" w:color="FBEDBB"/>
-        </w:pBdr>
-        <w:shd w:val="clear" w:color="auto" w:fill="FBEDBB"/>
-        <w:rPr>
-          <w:rFonts w:ascii="Consolas" w:hAnsi="Consolas"/>
-          <w:color w:val="000000"/>
-          <w:sz w:val="18"/>
-          <w:szCs w:val="18"/>
-        </w:rPr>
-      </w:pPr>
-      <w:r>
-        <w:rPr>
-          <w:rFonts w:ascii="Consolas" w:hAnsi="Consolas"/>
-          <w:color w:val="000000"/>
-          <w:sz w:val="18"/>
-          <w:szCs w:val="18"/>
-        </w:rPr>
-        <w:t xml:space="preserve">        </w:t>
-      </w:r>
-    </w:p>
-    <w:p>
-      <w:pPr>
-        <w:pStyle w:val="HTMLPreformatted"/>
-        <w:pBdr>
-          <w:top w:val="single" w:sz="6" w:space="5" w:color="FBEDBB"/>
-          <w:left w:val="single" w:sz="6" w:space="5" w:color="FBEDBB"/>
-          <w:bottom w:val="single" w:sz="6" w:space="5" w:color="FBEDBB"/>
-          <w:right w:val="single" w:sz="6" w:space="5" w:color="FBEDBB"/>
-        </w:pBdr>
-        <w:shd w:val="clear" w:color="auto" w:fill="FBEDBB"/>
-        <w:rPr>
-          <w:rFonts w:ascii="Consolas" w:hAnsi="Consolas"/>
-          <w:color w:val="000000"/>
-          <w:sz w:val="18"/>
-          <w:szCs w:val="18"/>
-        </w:rPr>
-      </w:pPr>
-      <w:r>
-        <w:rPr>
-          <w:rFonts w:ascii="Consolas" w:hAnsi="Consolas"/>
-          <w:color w:val="000000"/>
-          <w:sz w:val="18"/>
-          <w:szCs w:val="18"/>
-        </w:rPr>
         <w:t xml:space="preserve">        </w:t>
       </w:r>
       <w:proofErr w:type="gramStart"/>
@@ -43540,25 +43589,7 @@
           <w:sz w:val="21"/>
           <w:szCs w:val="21"/>
         </w:rPr>
-        <w:t> file, as well as the change for the EKF n</w:t>
-      </w:r>
-      <w:r>
-        <w:rPr>
-          <w:rFonts w:ascii="Segoe UI" w:hAnsi="Segoe UI" w:cs="Segoe UI"/>
-          <w:color w:val="111111"/>
-          <w:sz w:val="21"/>
-          <w:szCs w:val="21"/>
-        </w:rPr>
-        <w:t>ode, I have added two new lines</w:t>
-      </w:r>
-      <w:r>
-        <w:rPr>
-          <w:rFonts w:ascii="Segoe UI" w:hAnsi="Segoe UI" w:cs="Segoe UI"/>
-          <w:color w:val="111111"/>
-          <w:sz w:val="21"/>
-          <w:szCs w:val="21"/>
-        </w:rPr>
-        <w:t xml:space="preserve"> to load the </w:t>
+        <w:t xml:space="preserve"> file, as well as the change for the EKF node, I have added two new lines to load the </w:t>
       </w:r>
       <w:proofErr w:type="spellStart"/>
       <w:r>
@@ -44149,7 +44180,6 @@
           <w:sz w:val="29"/>
           <w:szCs w:val="29"/>
         </w:rPr>
-        <w:lastRenderedPageBreak/>
         <w:t>Building the ROS Packages on the Pi (Robot Hardware)</w:t>
       </w:r>
     </w:p>
@@ -44219,6 +44249,7 @@
           <w:sz w:val="18"/>
           <w:szCs w:val="18"/>
         </w:rPr>
+        <w:lastRenderedPageBreak/>
         <w:t xml:space="preserve">$ </w:t>
       </w:r>
       <w:proofErr w:type="spellStart"/>
@@ -44721,8 +44752,6 @@
         </w:rPr>
         <w:t>Build the code with the following commands:</w:t>
       </w:r>
-      <w:bookmarkStart w:id="0" w:name="_GoBack"/>
-      <w:bookmarkEnd w:id="0"/>
     </w:p>
     <w:p>
       <w:pPr>
@@ -45539,7 +45568,6 @@
           <w:sz w:val="21"/>
           <w:szCs w:val="21"/>
         </w:rPr>
-        <w:lastRenderedPageBreak/>
         <w:t>On the Raspberry Pi, to save typing "</w:t>
       </w:r>
       <w:r>
@@ -45759,6 +45787,7 @@
           <w:sz w:val="21"/>
           <w:szCs w:val="21"/>
         </w:rPr>
+        <w:lastRenderedPageBreak/>
         <w:t>Then add "</w:t>
       </w:r>
       <w:r>
@@ -47138,7 +47167,6 @@
           <w:sz w:val="18"/>
           <w:szCs w:val="18"/>
         </w:rPr>
-        <w:lastRenderedPageBreak/>
         <w:t>$ ./test.py</w:t>
       </w:r>
     </w:p>
@@ -47203,6 +47231,7 @@
           <w:sz w:val="21"/>
           <w:szCs w:val="21"/>
         </w:rPr>
+        <w:lastRenderedPageBreak/>
         <w:t>Next, we are going to convert the </w:t>
       </w:r>
       <w:proofErr w:type="spellStart"/>
@@ -47670,7 +47699,6 @@
           <w:sz w:val="21"/>
           <w:szCs w:val="21"/>
         </w:rPr>
-        <w:lastRenderedPageBreak/>
         <w:t>Now, to calculate the slope of the graph in cell D2, enter the following formula "</w:t>
       </w:r>
       <w:r>
@@ -47777,7 +47805,17 @@
           <w:sz w:val="21"/>
           <w:szCs w:val="21"/>
         </w:rPr>
-        <w:t>. Only use values in your slope and y-intercept formulas that moved the robot. You can see from the spreadsheet that a motor value of 0.1 did not move the robot so my graph starts at 0.2.</w:t>
+        <w:t xml:space="preserve">. Only use </w:t>
+      </w:r>
+      <w:r>
+        <w:rPr>
+          <w:rFonts w:ascii="Segoe UI" w:hAnsi="Segoe UI" w:cs="Segoe UI"/>
+          <w:color w:val="111111"/>
+          <w:sz w:val="21"/>
+          <w:szCs w:val="21"/>
+        </w:rPr>
+        <w:lastRenderedPageBreak/>
+        <w:t>values in your slope and y-intercept formulas that moved the robot. You can see from the spreadsheet that a motor value of 0.1 did not move the robot so my graph starts at 0.2.</w:t>
       </w:r>
     </w:p>
     <w:p>
@@ -49283,7 +49321,6 @@
           <w:sz w:val="18"/>
           <w:szCs w:val="18"/>
         </w:rPr>
-        <w:lastRenderedPageBreak/>
         <w:t xml:space="preserve">$ </w:t>
       </w:r>
       <w:proofErr w:type="spellStart"/>
@@ -49317,6 +49354,7 @@
           <w:sz w:val="21"/>
           <w:szCs w:val="21"/>
         </w:rPr>
+        <w:lastRenderedPageBreak/>
         <w:t>The image below shows the camera feed in </w:t>
       </w:r>
       <w:proofErr w:type="spellStart"/>
@@ -49896,7 +49934,6 @@
           <w:sz w:val="21"/>
           <w:szCs w:val="21"/>
         </w:rPr>
-        <w:lastRenderedPageBreak/>
         <w:t>If the </w:t>
       </w:r>
       <w:proofErr w:type="spellStart"/>
@@ -49963,7 +50000,17 @@
           <w:sz w:val="21"/>
           <w:szCs w:val="21"/>
         </w:rPr>
-        <w:t> file to help improve the result. The </w:t>
+        <w:t xml:space="preserve"> file to help improve the result. </w:t>
+      </w:r>
+      <w:r>
+        <w:rPr>
+          <w:rFonts w:ascii="Segoe UI" w:hAnsi="Segoe UI" w:cs="Segoe UI"/>
+          <w:color w:val="111111"/>
+          <w:sz w:val="21"/>
+          <w:szCs w:val="21"/>
+        </w:rPr>
+        <w:lastRenderedPageBreak/>
+        <w:t>The </w:t>
       </w:r>
       <w:proofErr w:type="spellStart"/>
       <w:r>
@@ -50028,6 +50075,8 @@
         </w:rPr>
         <w:t>.</w:t>
       </w:r>
+      <w:bookmarkStart w:id="0" w:name="_GoBack"/>
+      <w:bookmarkEnd w:id="0"/>
     </w:p>
     <w:p>
       <w:pPr>

</xml_diff>